<commit_message>
feat: Implementación de notificaciones y vistas de tareas
- Añadida funcionalidad para mostrar notificaciones cuando la fecha de vencimiento de una tarea se acerca o es el mismo día.
- Comenzada la implementación de la vista de "Prioridad" utilizando las tareas almacenadas en local storage.
- Comenzada la implementación de la vista de "Estado" con atributos de tareas incluyendo id, título, descripción, fecha de vencimiento, prioridad, categoría, fecha de inicio y estado (Completado, Pendiente, Postpuesto).
- Se ha establecido la estructura para almacenar tareas y categorías en local storage, con IDs de categorías de 4 dígitos que corresponden a los primeros 4 dígitos de los IDs de las tareas.

issues:
#23
</commit_message>
<xml_diff>
--- a/Documentación/Pantalla/Pantalla.docx
+++ b/Documentación/Pantalla/Pantalla.docx
@@ -563,324 +563,6 @@
           <w:bCs/>
         </w:rPr>
         <w:lastRenderedPageBreak/>
-        <w:t>Pantalla de Vista Semanal/Mensual del Calendario</w:t>
-      </w:r>
-    </w:p>
-    <w:p>
-      <w:pPr>
-        <w:numPr>
-          <w:ilvl w:val="0"/>
-          <w:numId w:val="4"/>
-        </w:numPr>
-      </w:pPr>
-      <w:r>
-        <w:rPr>
-          <w:b/>
-          <w:bCs/>
-        </w:rPr>
-        <w:t>Componentes:</w:t>
-      </w:r>
-    </w:p>
-    <w:p>
-      <w:pPr>
-        <w:numPr>
-          <w:ilvl w:val="1"/>
-          <w:numId w:val="4"/>
-        </w:numPr>
-      </w:pPr>
-      <w:r>
-        <w:rPr>
-          <w:b/>
-          <w:bCs/>
-        </w:rPr>
-        <w:t>Calendario interactivo</w:t>
-      </w:r>
-      <w:r>
-        <w:t xml:space="preserve"> que muestra las tareas en vista semanal o mensual.</w:t>
-      </w:r>
-    </w:p>
-    <w:p>
-      <w:pPr>
-        <w:numPr>
-          <w:ilvl w:val="1"/>
-          <w:numId w:val="4"/>
-        </w:numPr>
-      </w:pPr>
-      <w:r>
-        <w:rPr>
-          <w:b/>
-          <w:bCs/>
-        </w:rPr>
-        <w:t>Tareas en celdas</w:t>
-      </w:r>
-      <w:r>
-        <w:t xml:space="preserve"> de calendario correspondientes a la </w:t>
-      </w:r>
-      <w:r>
-        <w:rPr>
-          <w:b/>
-          <w:bCs/>
-        </w:rPr>
-        <w:t>Fecha de Vencimiento</w:t>
-      </w:r>
-      <w:r>
-        <w:t>.</w:t>
-      </w:r>
-    </w:p>
-    <w:p>
-      <w:pPr>
-        <w:numPr>
-          <w:ilvl w:val="1"/>
-          <w:numId w:val="4"/>
-        </w:numPr>
-      </w:pPr>
-      <w:r>
-        <w:rPr>
-          <w:b/>
-          <w:bCs/>
-        </w:rPr>
-        <w:t>Indicadores de color</w:t>
-      </w:r>
-      <w:r>
-        <w:t xml:space="preserve"> según la </w:t>
-      </w:r>
-      <w:r>
-        <w:rPr>
-          <w:b/>
-          <w:bCs/>
-        </w:rPr>
-        <w:t>Prioridad</w:t>
-      </w:r>
-      <w:r>
-        <w:t xml:space="preserve"> de las tareas.</w:t>
-      </w:r>
-    </w:p>
-    <w:p>
-      <w:pPr>
-        <w:numPr>
-          <w:ilvl w:val="1"/>
-          <w:numId w:val="4"/>
-        </w:numPr>
-      </w:pPr>
-      <w:r>
-        <w:rPr>
-          <w:b/>
-          <w:bCs/>
-        </w:rPr>
-        <w:t>Botón para cambiar la vista</w:t>
-      </w:r>
-      <w:r>
-        <w:t xml:space="preserve"> (Semanal o Mensual).</w:t>
-      </w:r>
-    </w:p>
-    <w:p>
-      <w:pPr>
-        <w:numPr>
-          <w:ilvl w:val="1"/>
-          <w:numId w:val="4"/>
-        </w:numPr>
-      </w:pPr>
-      <w:r>
-        <w:rPr>
-          <w:b/>
-          <w:bCs/>
-        </w:rPr>
-        <w:t>Botón Flotante (+)</w:t>
-      </w:r>
-      <w:r>
-        <w:t xml:space="preserve"> para </w:t>
-      </w:r>
-      <w:r>
-        <w:rPr>
-          <w:b/>
-          <w:bCs/>
-        </w:rPr>
-        <w:t>Agregar Nueva Tarea</w:t>
-      </w:r>
-      <w:r>
-        <w:t xml:space="preserve"> desde la vista de calendario.</w:t>
-      </w:r>
-    </w:p>
-    <w:p>
-      <w:pPr>
-        <w:numPr>
-          <w:ilvl w:val="0"/>
-          <w:numId w:val="4"/>
-        </w:numPr>
-      </w:pPr>
-      <w:r>
-        <w:rPr>
-          <w:b/>
-          <w:bCs/>
-        </w:rPr>
-        <w:t>Propósito:</w:t>
-      </w:r>
-      <w:r>
-        <w:t xml:space="preserve"> Permitir al usuario visualizar todas las tareas programadas en un formato de calendario para planificación a corto y largo plazo.</w:t>
-      </w:r>
-    </w:p>
-    <w:p>
-      <w:pPr>
-        <w:rPr>
-          <w:b/>
-          <w:bCs/>
-        </w:rPr>
-      </w:pPr>
-      <w:r>
-        <w:rPr>
-          <w:b/>
-          <w:bCs/>
-        </w:rPr>
-        <w:br w:type="page"/>
-      </w:r>
-    </w:p>
-    <w:p>
-      <w:pPr>
-        <w:pStyle w:val="Prrafodelista"/>
-        <w:numPr>
-          <w:ilvl w:val="0"/>
-          <w:numId w:val="10"/>
-        </w:numPr>
-        <w:rPr>
-          <w:b/>
-          <w:bCs/>
-          <w:highlight w:val="yellow"/>
-        </w:rPr>
-      </w:pPr>
-      <w:r>
-        <w:rPr>
-          <w:b/>
-          <w:bCs/>
-          <w:highlight w:val="yellow"/>
-        </w:rPr>
-        <w:lastRenderedPageBreak/>
-        <w:t>Pantalla de Resumen de Productividad</w:t>
-      </w:r>
-    </w:p>
-    <w:p>
-      <w:pPr>
-        <w:numPr>
-          <w:ilvl w:val="0"/>
-          <w:numId w:val="5"/>
-        </w:numPr>
-      </w:pPr>
-      <w:r>
-        <w:rPr>
-          <w:b/>
-          <w:bCs/>
-        </w:rPr>
-        <w:t>Componentes:</w:t>
-      </w:r>
-    </w:p>
-    <w:p>
-      <w:pPr>
-        <w:numPr>
-          <w:ilvl w:val="1"/>
-          <w:numId w:val="5"/>
-        </w:numPr>
-      </w:pPr>
-      <w:r>
-        <w:rPr>
-          <w:b/>
-          <w:bCs/>
-        </w:rPr>
-        <w:t>Gráficos de Barras</w:t>
-      </w:r>
-      <w:r>
-        <w:t xml:space="preserve"> para mostrar la </w:t>
-      </w:r>
-      <w:r>
-        <w:rPr>
-          <w:b/>
-          <w:bCs/>
-        </w:rPr>
-        <w:t>Cantidad de Tareas Completadas por Semana/Mes</w:t>
-      </w:r>
-      <w:r>
-        <w:t>.</w:t>
-      </w:r>
-    </w:p>
-    <w:p>
-      <w:pPr>
-        <w:numPr>
-          <w:ilvl w:val="1"/>
-          <w:numId w:val="5"/>
-        </w:numPr>
-      </w:pPr>
-      <w:r>
-        <w:rPr>
-          <w:b/>
-          <w:bCs/>
-        </w:rPr>
-        <w:t>Gráfico de Líneas</w:t>
-      </w:r>
-      <w:r>
-        <w:t xml:space="preserve"> para el </w:t>
-      </w:r>
-      <w:r>
-        <w:rPr>
-          <w:b/>
-          <w:bCs/>
-        </w:rPr>
-        <w:t>Promedio de Tiempo en Completar Tareas</w:t>
-      </w:r>
-      <w:r>
-        <w:t>.</w:t>
-      </w:r>
-    </w:p>
-    <w:p>
-      <w:pPr>
-        <w:numPr>
-          <w:ilvl w:val="1"/>
-          <w:numId w:val="5"/>
-        </w:numPr>
-      </w:pPr>
-      <w:r>
-        <w:rPr>
-          <w:b/>
-          <w:bCs/>
-        </w:rPr>
-        <w:t>Listado de Tareas Aplazadas Más de Una Vez</w:t>
-      </w:r>
-      <w:r>
-        <w:t xml:space="preserve"> con detalles.</w:t>
-      </w:r>
-    </w:p>
-    <w:p>
-      <w:pPr>
-        <w:numPr>
-          <w:ilvl w:val="0"/>
-          <w:numId w:val="5"/>
-        </w:numPr>
-      </w:pPr>
-      <w:r>
-        <w:rPr>
-          <w:b/>
-          <w:bCs/>
-        </w:rPr>
-        <w:t>Propósito:</w:t>
-      </w:r>
-      <w:r>
-        <w:t xml:space="preserve"> Proporcionar al usuario un resumen visual de su productividad.</w:t>
-      </w:r>
-    </w:p>
-    <w:p>
-      <w:pPr>
-        <w:pStyle w:val="Prrafodelista"/>
-        <w:numPr>
-          <w:ilvl w:val="0"/>
-          <w:numId w:val="10"/>
-        </w:numPr>
-        <w:rPr>
-          <w:b/>
-          <w:bCs/>
-        </w:rPr>
-      </w:pPr>
-      <w:r>
-        <w:rPr>
-          <w:b/>
-          <w:bCs/>
-        </w:rPr>
         <w:t>Pantalla de Configuración</w:t>
       </w:r>
     </w:p>

</xml_diff>